<commit_message>
add week10 review form
</commit_message>
<xml_diff>
--- a/code_review/week10/reviewForm_clt.docx
+++ b/code_review/week10/reviewForm_clt.docx
@@ -29,8 +29,6 @@
           <w:lang w:eastAsia="zh-CN"/>
         </w:rPr>
       </w:pPr>
-      <w:bookmarkStart w:id="0" w:name="_GoBack"/>
-      <w:bookmarkEnd w:id="0"/>
     </w:p>
     <w:p>
       <w:pPr>
@@ -339,6 +337,15 @@
                 <w:lang w:eastAsia="zh-CN"/>
               </w:rPr>
             </w:pPr>
+            <w:r>
+              <w:rPr>
+                <w:rFonts w:ascii="Arial" w:hAnsi="Arial" w:cs="Arial" w:hint="eastAsia"/>
+                <w:sz w:val="20"/>
+                <w:szCs w:val="24"/>
+                <w:lang w:eastAsia="zh-CN"/>
+              </w:rPr>
+              <w:t>10</w:t>
+            </w:r>
           </w:p>
         </w:tc>
       </w:tr>
@@ -391,6 +398,15 @@
                 <w:lang w:eastAsia="zh-CN"/>
               </w:rPr>
             </w:pPr>
+            <w:r>
+              <w:rPr>
+                <w:rFonts w:ascii="Arial" w:hAnsi="Arial" w:cs="Arial" w:hint="eastAsia"/>
+                <w:sz w:val="20"/>
+                <w:szCs w:val="24"/>
+                <w:lang w:eastAsia="zh-CN"/>
+              </w:rPr>
+              <w:t>Success.</w:t>
+            </w:r>
           </w:p>
         </w:tc>
       </w:tr>
@@ -490,6 +506,15 @@
                 <w:lang w:eastAsia="zh-CN"/>
               </w:rPr>
             </w:pPr>
+            <w:r>
+              <w:rPr>
+                <w:rFonts w:ascii="Arial" w:hAnsi="Arial" w:cs="Arial" w:hint="eastAsia"/>
+                <w:sz w:val="20"/>
+                <w:szCs w:val="24"/>
+                <w:lang w:eastAsia="zh-CN"/>
+              </w:rPr>
+              <w:t>10</w:t>
+            </w:r>
           </w:p>
         </w:tc>
       </w:tr>
@@ -551,6 +576,15 @@
                 <w:lang w:eastAsia="zh-CN"/>
               </w:rPr>
             </w:pPr>
+            <w:r>
+              <w:rPr>
+                <w:rFonts w:ascii="Arial" w:hAnsi="Arial" w:cs="Arial" w:hint="eastAsia"/>
+                <w:sz w:val="20"/>
+                <w:szCs w:val="24"/>
+                <w:lang w:eastAsia="zh-CN"/>
+              </w:rPr>
+              <w:t>Success.</w:t>
+            </w:r>
           </w:p>
         </w:tc>
       </w:tr>
@@ -668,6 +702,15 @@
                 <w:lang w:eastAsia="zh-CN"/>
               </w:rPr>
             </w:pPr>
+            <w:r>
+              <w:rPr>
+                <w:rFonts w:ascii="Arial" w:hAnsi="Arial" w:cs="Arial" w:hint="eastAsia"/>
+                <w:sz w:val="20"/>
+                <w:szCs w:val="24"/>
+                <w:lang w:eastAsia="zh-CN"/>
+              </w:rPr>
+              <w:t>40</w:t>
+            </w:r>
           </w:p>
         </w:tc>
       </w:tr>
@@ -729,6 +772,15 @@
                 <w:lang w:eastAsia="zh-CN"/>
               </w:rPr>
             </w:pPr>
+            <w:r>
+              <w:rPr>
+                <w:rFonts w:ascii="Arial" w:hAnsi="Arial" w:cs="Arial" w:hint="eastAsia"/>
+                <w:sz w:val="20"/>
+                <w:szCs w:val="24"/>
+                <w:lang w:eastAsia="zh-CN"/>
+              </w:rPr>
+              <w:t>Correct.</w:t>
+            </w:r>
           </w:p>
         </w:tc>
       </w:tr>
@@ -855,6 +907,15 @@
                 <w:lang w:eastAsia="zh-CN"/>
               </w:rPr>
             </w:pPr>
+            <w:r>
+              <w:rPr>
+                <w:rFonts w:ascii="Arial" w:hAnsi="Arial" w:cs="Arial" w:hint="eastAsia"/>
+                <w:sz w:val="20"/>
+                <w:szCs w:val="24"/>
+                <w:lang w:eastAsia="zh-CN"/>
+              </w:rPr>
+              <w:t>5</w:t>
+            </w:r>
           </w:p>
         </w:tc>
       </w:tr>
@@ -916,6 +977,15 @@
                 <w:lang w:eastAsia="zh-CN"/>
               </w:rPr>
             </w:pPr>
+            <w:r>
+              <w:rPr>
+                <w:rFonts w:ascii="Arial" w:hAnsi="Arial" w:cs="Arial" w:hint="eastAsia"/>
+                <w:sz w:val="20"/>
+                <w:szCs w:val="24"/>
+                <w:lang w:eastAsia="zh-CN"/>
+              </w:rPr>
+              <w:t>Good.</w:t>
+            </w:r>
           </w:p>
         </w:tc>
       </w:tr>
@@ -1042,6 +1112,15 @@
                 <w:lang w:eastAsia="zh-CN"/>
               </w:rPr>
             </w:pPr>
+            <w:r>
+              <w:rPr>
+                <w:rFonts w:ascii="Arial" w:hAnsi="Arial" w:cs="Arial" w:hint="eastAsia"/>
+                <w:sz w:val="20"/>
+                <w:szCs w:val="24"/>
+                <w:lang w:eastAsia="zh-CN"/>
+              </w:rPr>
+              <w:t>5</w:t>
+            </w:r>
           </w:p>
         </w:tc>
       </w:tr>
@@ -1103,6 +1182,15 @@
                 <w:lang w:eastAsia="zh-CN"/>
               </w:rPr>
             </w:pPr>
+            <w:r>
+              <w:rPr>
+                <w:rFonts w:ascii="Arial" w:hAnsi="Arial" w:cs="Arial" w:hint="eastAsia"/>
+                <w:sz w:val="20"/>
+                <w:szCs w:val="24"/>
+                <w:lang w:eastAsia="zh-CN"/>
+              </w:rPr>
+              <w:t>Good.</w:t>
+            </w:r>
           </w:p>
         </w:tc>
       </w:tr>
@@ -1229,6 +1317,15 @@
                 <w:lang w:eastAsia="zh-CN"/>
               </w:rPr>
             </w:pPr>
+            <w:r>
+              <w:rPr>
+                <w:rFonts w:ascii="Arial" w:hAnsi="Arial" w:cs="Arial" w:hint="eastAsia"/>
+                <w:sz w:val="20"/>
+                <w:szCs w:val="24"/>
+                <w:lang w:eastAsia="zh-CN"/>
+              </w:rPr>
+              <w:t>5</w:t>
+            </w:r>
           </w:p>
         </w:tc>
       </w:tr>
@@ -1290,6 +1387,15 @@
                 <w:lang w:eastAsia="zh-CN"/>
               </w:rPr>
             </w:pPr>
+            <w:r>
+              <w:rPr>
+                <w:rFonts w:ascii="Arial" w:hAnsi="Arial" w:cs="Arial" w:hint="eastAsia"/>
+                <w:sz w:val="20"/>
+                <w:szCs w:val="24"/>
+                <w:lang w:eastAsia="zh-CN"/>
+              </w:rPr>
+              <w:t>Good.</w:t>
+            </w:r>
           </w:p>
         </w:tc>
       </w:tr>
@@ -1407,6 +1513,15 @@
                 <w:lang w:eastAsia="zh-CN"/>
               </w:rPr>
             </w:pPr>
+            <w:r>
+              <w:rPr>
+                <w:rFonts w:ascii="Arial" w:hAnsi="Arial" w:cs="Arial" w:hint="eastAsia"/>
+                <w:sz w:val="20"/>
+                <w:szCs w:val="24"/>
+                <w:lang w:eastAsia="zh-CN"/>
+              </w:rPr>
+              <w:t>9</w:t>
+            </w:r>
           </w:p>
         </w:tc>
       </w:tr>
@@ -1468,6 +1583,80 @@
                 <w:lang w:eastAsia="zh-CN"/>
               </w:rPr>
             </w:pPr>
+            <w:r>
+              <w:rPr>
+                <w:rFonts w:ascii="Arial" w:hAnsi="Arial" w:cs="Arial" w:hint="eastAsia"/>
+                <w:sz w:val="20"/>
+                <w:szCs w:val="24"/>
+                <w:lang w:eastAsia="zh-CN"/>
+              </w:rPr>
+              <w:t>I think it</w:t>
+            </w:r>
+            <w:r>
+              <w:rPr>
+                <w:rFonts w:ascii="Arial" w:hAnsi="Arial" w:cs="Arial"/>
+                <w:sz w:val="20"/>
+                <w:szCs w:val="24"/>
+                <w:lang w:eastAsia="zh-CN"/>
+              </w:rPr>
+              <w:t>’s better to put the compare functions in the file “SelfSort.h” and “STLSort.h” into the class</w:t>
+            </w:r>
+            <w:r>
+              <w:rPr>
+                <w:rFonts w:ascii="Arial" w:hAnsi="Arial" w:cs="Arial"/>
+                <w:sz w:val="20"/>
+                <w:szCs w:val="24"/>
+                <w:lang w:eastAsia="zh-CN"/>
+              </w:rPr>
+              <w:t>es</w:t>
+            </w:r>
+            <w:r>
+              <w:rPr>
+                <w:rFonts w:ascii="Arial" w:hAnsi="Arial" w:cs="Arial"/>
+                <w:sz w:val="20"/>
+                <w:szCs w:val="24"/>
+                <w:lang w:eastAsia="zh-CN"/>
+              </w:rPr>
+              <w:t xml:space="preserve"> to hide those functions</w:t>
+            </w:r>
+            <w:r>
+              <w:rPr>
+                <w:rFonts w:ascii="Arial" w:hAnsi="Arial" w:cs="Arial"/>
+                <w:sz w:val="20"/>
+                <w:szCs w:val="24"/>
+                <w:lang w:eastAsia="zh-CN"/>
+              </w:rPr>
+              <w:t xml:space="preserve"> from outside</w:t>
+            </w:r>
+            <w:r>
+              <w:rPr>
+                <w:rFonts w:ascii="Arial" w:hAnsi="Arial" w:cs="Arial"/>
+                <w:sz w:val="20"/>
+                <w:szCs w:val="24"/>
+                <w:lang w:eastAsia="zh-CN"/>
+              </w:rPr>
+              <w:t>.</w:t>
+            </w:r>
+            <w:r>
+              <w:rPr>
+                <w:rFonts w:ascii="Arial" w:hAnsi="Arial" w:cs="Arial"/>
+                <w:sz w:val="20"/>
+                <w:szCs w:val="24"/>
+                <w:lang w:eastAsia="zh-CN"/>
+              </w:rPr>
+              <w:t xml:space="preserve"> You also forgo</w:t>
+            </w:r>
+            <w:bookmarkStart w:id="0" w:name="_GoBack"/>
+            <w:bookmarkEnd w:id="0"/>
+            <w:r>
+              <w:rPr>
+                <w:rFonts w:ascii="Arial" w:hAnsi="Arial" w:cs="Arial"/>
+                <w:sz w:val="20"/>
+                <w:szCs w:val="24"/>
+                <w:lang w:eastAsia="zh-CN"/>
+              </w:rPr>
+              <w:t>t to delete the factories and heaps.</w:t>
+            </w:r>
           </w:p>
         </w:tc>
       </w:tr>
@@ -1585,6 +1774,15 @@
                 <w:lang w:eastAsia="zh-CN"/>
               </w:rPr>
             </w:pPr>
+            <w:r>
+              <w:rPr>
+                <w:rFonts w:ascii="Arial" w:hAnsi="Arial" w:cs="Arial" w:hint="eastAsia"/>
+                <w:sz w:val="20"/>
+                <w:szCs w:val="24"/>
+                <w:lang w:eastAsia="zh-CN"/>
+              </w:rPr>
+              <w:t>14</w:t>
+            </w:r>
           </w:p>
         </w:tc>
       </w:tr>
@@ -1646,6 +1844,42 @@
                 <w:lang w:eastAsia="zh-CN"/>
               </w:rPr>
             </w:pPr>
+            <w:r>
+              <w:rPr>
+                <w:rFonts w:ascii="Arial" w:hAnsi="Arial" w:cs="Arial" w:hint="eastAsia"/>
+                <w:sz w:val="20"/>
+                <w:szCs w:val="24"/>
+                <w:lang w:eastAsia="zh-CN"/>
+              </w:rPr>
+              <w:t xml:space="preserve">I advise </w:t>
+            </w:r>
+            <w:r>
+              <w:rPr>
+                <w:rFonts w:ascii="Arial" w:hAnsi="Arial" w:cs="Arial"/>
+                <w:sz w:val="20"/>
+                <w:szCs w:val="24"/>
+                <w:lang w:eastAsia="zh-CN"/>
+              </w:rPr>
+              <w:t xml:space="preserve">you </w:t>
+            </w:r>
+            <w:r>
+              <w:rPr>
+                <w:rFonts w:ascii="Arial" w:hAnsi="Arial" w:cs="Arial" w:hint="eastAsia"/>
+                <w:sz w:val="20"/>
+                <w:szCs w:val="24"/>
+                <w:lang w:eastAsia="zh-CN"/>
+              </w:rPr>
+              <w:t xml:space="preserve">to </w:t>
+            </w:r>
+            <w:r>
+              <w:rPr>
+                <w:rFonts w:ascii="Arial" w:hAnsi="Arial" w:cs="Arial"/>
+                <w:sz w:val="20"/>
+                <w:szCs w:val="24"/>
+                <w:lang w:eastAsia="zh-CN"/>
+              </w:rPr>
+              <w:t>separate the functions’ definition from declaration to make your header file more clear.</w:t>
+            </w:r>
           </w:p>
         </w:tc>
       </w:tr>
@@ -1724,6 +1958,15 @@
                 <w:lang w:eastAsia="zh-CN"/>
               </w:rPr>
             </w:pPr>
+            <w:r>
+              <w:rPr>
+                <w:rFonts w:ascii="Arial" w:hAnsi="Arial" w:cs="Arial" w:hint="eastAsia"/>
+                <w:sz w:val="20"/>
+                <w:szCs w:val="24"/>
+                <w:lang w:eastAsia="zh-CN"/>
+              </w:rPr>
+              <w:t>98</w:t>
+            </w:r>
           </w:p>
         </w:tc>
       </w:tr>
@@ -1785,6 +2028,24 @@
                 <w:lang w:eastAsia="zh-CN"/>
               </w:rPr>
             </w:pPr>
+            <w:r>
+              <w:rPr>
+                <w:rFonts w:ascii="Arial" w:hAnsi="Arial" w:cs="Arial" w:hint="eastAsia"/>
+                <w:sz w:val="20"/>
+                <w:szCs w:val="24"/>
+                <w:lang w:eastAsia="zh-CN"/>
+              </w:rPr>
+              <w:t xml:space="preserve">Overall good, but </w:t>
+            </w:r>
+            <w:r>
+              <w:rPr>
+                <w:rFonts w:ascii="Arial" w:hAnsi="Arial" w:cs="Arial"/>
+                <w:sz w:val="20"/>
+                <w:szCs w:val="24"/>
+                <w:lang w:eastAsia="zh-CN"/>
+              </w:rPr>
+              <w:t>you’d better focus more on the coding style.</w:t>
+            </w:r>
           </w:p>
         </w:tc>
       </w:tr>
@@ -1880,6 +2141,15 @@
                 <w:lang w:eastAsia="zh-CN"/>
               </w:rPr>
             </w:pPr>
+            <w:r>
+              <w:rPr>
+                <w:rFonts w:ascii="Arial" w:hAnsi="Arial" w:cs="Arial"/>
+                <w:sz w:val="20"/>
+                <w:szCs w:val="24"/>
+                <w:lang w:eastAsia="zh-CN"/>
+              </w:rPr>
+              <w:t>g++ (Ubuntu 9.3.0-11ubuntu0~18.04.1) 9.3.0</w:t>
+            </w:r>
           </w:p>
         </w:tc>
       </w:tr>
@@ -1922,7 +2192,6 @@
           <w:szCs w:val="24"/>
           <w:lang w:eastAsia="zh-CN"/>
         </w:rPr>
-        <w:lastRenderedPageBreak/>
         <w:t xml:space="preserve">NOTE: </w:t>
       </w:r>
     </w:p>

</xml_diff>